<commit_message>
Changed images and some other stuff
</commit_message>
<xml_diff>
--- a/documents/web_resume.docx
+++ b/documents/web_resume.docx
@@ -393,25 +393,7 @@
           <w:sz w:val="20"/>
           <w:szCs w:val="20"/>
         </w:rPr>
-        <w:t xml:space="preserve">Social Psychology, Expository Writing, </w:t>
-      </w:r>
-      <w:proofErr w:type="gramStart"/>
-      <w:r>
-        <w:rPr>
-          <w:rFonts w:ascii="Times New Roman" w:hAnsi="Times New Roman" w:cs="Times New Roman"/>
-          <w:sz w:val="20"/>
-          <w:szCs w:val="20"/>
-        </w:rPr>
-        <w:t>Systems</w:t>
-      </w:r>
-      <w:proofErr w:type="gramEnd"/>
-      <w:r>
-        <w:rPr>
-          <w:rFonts w:ascii="Times New Roman" w:hAnsi="Times New Roman" w:cs="Times New Roman"/>
-          <w:sz w:val="20"/>
-          <w:szCs w:val="20"/>
-        </w:rPr>
-        <w:t xml:space="preserve"> Pr</w:t>
+        <w:t>Social Psychology, Expository Writing, Systems Pr</w:t>
       </w:r>
       <w:r>
         <w:rPr>
@@ -606,8 +588,6 @@
         </w:rPr>
         <w:t xml:space="preserve">              </w:t>
       </w:r>
-      <w:bookmarkStart w:id="0" w:name="_GoBack"/>
-      <w:bookmarkEnd w:id="0"/>
       <w:r>
         <w:rPr>
           <w:rFonts w:ascii="Times New Roman" w:hAnsi="Times New Roman" w:cs="Times New Roman"/>
@@ -1452,7 +1432,15 @@
           <w:sz w:val="20"/>
           <w:szCs w:val="20"/>
         </w:rPr>
-        <w:t>tested each component piece-wise before assembly of electronics.</w:t>
+        <w:t xml:space="preserve">tested each component piece-wise before </w:t>
+      </w:r>
+      <w:r>
+        <w:rPr>
+          <w:rFonts w:ascii="Times New Roman" w:hAnsi="Times New Roman" w:cs="Times New Roman"/>
+          <w:sz w:val="20"/>
+          <w:szCs w:val="20"/>
+        </w:rPr>
+        <w:t>assembly of electronics</w:t>
       </w:r>
     </w:p>
     <w:p>
@@ -2837,7 +2825,7 @@
           <w:sz w:val="20"/>
           <w:szCs w:val="22"/>
         </w:rPr>
-        <w:t>ormations, tutored dancers who missed rehearsal, arranged social events for team bonding</w:t>
+        <w:t>ormations, tutored dancers who missed rehearsal, arranged</w:t>
       </w:r>
       <w:r>
         <w:rPr>
@@ -2847,8 +2835,10 @@
           <w:sz w:val="20"/>
           <w:szCs w:val="22"/>
         </w:rPr>
-        <w:t>.</w:t>
-      </w:r>
+        <w:t xml:space="preserve"> social events for team bonding</w:t>
+      </w:r>
+      <w:bookmarkStart w:id="0" w:name="_GoBack"/>
+      <w:bookmarkEnd w:id="0"/>
     </w:p>
     <w:p>
       <w:pPr>
@@ -3024,25 +3014,14 @@
         </w:rPr>
         <w:tab/>
       </w:r>
-      <w:proofErr w:type="gramStart"/>
-      <w:r>
-        <w:rPr>
-          <w:rFonts w:ascii="Times New Roman" w:hAnsi="Times New Roman" w:cs="Times New Roman"/>
-          <w:i/>
-          <w:sz w:val="20"/>
-          <w:szCs w:val="20"/>
-        </w:rPr>
-        <w:t>Summer</w:t>
-      </w:r>
-      <w:proofErr w:type="gramEnd"/>
-      <w:r>
-        <w:rPr>
-          <w:rFonts w:ascii="Times New Roman" w:hAnsi="Times New Roman" w:cs="Times New Roman"/>
-          <w:i/>
-          <w:sz w:val="20"/>
-          <w:szCs w:val="20"/>
-        </w:rPr>
-        <w:t xml:space="preserve"> 2015</w:t>
+      <w:r>
+        <w:rPr>
+          <w:rFonts w:ascii="Times New Roman" w:hAnsi="Times New Roman" w:cs="Times New Roman"/>
+          <w:i/>
+          <w:sz w:val="20"/>
+          <w:szCs w:val="20"/>
+        </w:rPr>
+        <w:t>Summer 2015</w:t>
       </w:r>
       <w:r>
         <w:rPr>
@@ -3502,23 +3481,13 @@
         </w:rPr>
         <w:t xml:space="preserve">C, HTML, CSS, SQL, </w:t>
       </w:r>
-      <w:proofErr w:type="spellStart"/>
-      <w:r>
-        <w:rPr>
-          <w:rFonts w:ascii="Times New Roman" w:hAnsi="Times New Roman" w:cs="Times New Roman"/>
-          <w:sz w:val="20"/>
-          <w:szCs w:val="20"/>
-        </w:rPr>
-        <w:t>Matlab</w:t>
-      </w:r>
-      <w:proofErr w:type="spellEnd"/>
-      <w:r>
-        <w:rPr>
-          <w:rFonts w:ascii="Times New Roman" w:hAnsi="Times New Roman" w:cs="Times New Roman"/>
-          <w:sz w:val="20"/>
-          <w:szCs w:val="20"/>
-        </w:rPr>
-        <w:t>, STATA</w:t>
+      <w:r>
+        <w:rPr>
+          <w:rFonts w:ascii="Times New Roman" w:hAnsi="Times New Roman" w:cs="Times New Roman"/>
+          <w:sz w:val="20"/>
+          <w:szCs w:val="20"/>
+        </w:rPr>
+        <w:t>Matlab, STATA</w:t>
       </w:r>
       <w:r>
         <w:rPr>
@@ -3712,27 +3681,7 @@
         <w:sz w:val="32"/>
         <w:szCs w:val="32"/>
       </w:rPr>
-      <w:t xml:space="preserve">rank </w:t>
-    </w:r>
-    <w:proofErr w:type="spellStart"/>
-    <w:r>
-      <w:rPr>
-        <w:rFonts w:ascii="Times New Roman" w:hAnsi="Times New Roman"/>
-        <w:b/>
-        <w:sz w:val="32"/>
-        <w:szCs w:val="32"/>
-      </w:rPr>
-      <w:t>Elsivan</w:t>
-    </w:r>
-    <w:proofErr w:type="spellEnd"/>
-    <w:r>
-      <w:rPr>
-        <w:rFonts w:ascii="Times New Roman" w:hAnsi="Times New Roman"/>
-        <w:b/>
-        <w:sz w:val="32"/>
-        <w:szCs w:val="32"/>
-      </w:rPr>
-      <w:t xml:space="preserve"> DuBose</w:t>
+      <w:t>rank Elsivan DuBose</w:t>
     </w:r>
   </w:p>
   <w:p>
@@ -5147,7 +5096,7 @@
 </file>
 
 <file path=customXml/itemProps1.xml><?xml version="1.0" encoding="utf-8"?>
-<ds:datastoreItem xmlns:ds="http://schemas.openxmlformats.org/officeDocument/2006/customXml" ds:itemID="{464C7C08-DB25-314D-B2AC-9D0EACE28DA1}">
+<ds:datastoreItem xmlns:ds="http://schemas.openxmlformats.org/officeDocument/2006/customXml" ds:itemID="{863ACA8D-47DA-5545-9572-2E2A233C46CF}">
   <ds:schemaRefs>
     <ds:schemaRef ds:uri="http://schemas.openxmlformats.org/officeDocument/2006/bibliography"/>
   </ds:schemaRefs>

</xml_diff>